<commit_message>
Upgraded for 1.1 template, updated docs
Adjusted all validation & metadata enhancement scripts to work with 1.1
template. Updated text files and documentation as necessary.
</commit_message>
<xml_diff>
--- a/Doc/ConversionTools.docx
+++ b/Doc/ConversionTools.docx
@@ -74,6 +74,18 @@
       </w:r>
     </w:p>
     <w:p>
+      <w:pPr>
+        <w:pStyle w:val="ListParagraph"/>
+        <w:numPr>
+          <w:ilvl w:val="0"/>
+          <w:numId w:val="1"/>
+        </w:numPr>
+      </w:pPr>
+      <w:r>
+        <w:t>One Python script called Conversion_GDB10to11.py</w:t>
+      </w:r>
+    </w:p>
+    <w:p>
       <w:r>
         <w:t xml:space="preserve">Running GDB to </w:t>
       </w:r>
@@ -106,12 +118,7 @@
       </w:r>
       <w:proofErr w:type="spellEnd"/>
       <w:r>
-        <w:t xml:space="preserve"> and navigate to the toolbox calle</w:t>
-      </w:r>
-      <w:bookmarkStart w:id="0" w:name="_GoBack"/>
-      <w:bookmarkEnd w:id="0"/>
-      <w:r>
-        <w:t>d “Kansas NG911 GIS Tools”, expand the toolbox, then expand the toolset called “</w:t>
+        <w:t xml:space="preserve"> and navigate to the toolbox called “Kansas NG911 GIS Tools”, expand the toolbox, then expand the toolset called “</w:t>
       </w:r>
       <w:r>
         <w:t>Conversion</w:t>
@@ -132,16 +139,15 @@
         </w:numPr>
       </w:pPr>
       <w:r>
-        <w:t xml:space="preserve">In the </w:t>
-      </w:r>
-      <w:r>
-        <w:t>“Geodatabase”</w:t>
-      </w:r>
-      <w:r>
-        <w:t xml:space="preserve"> parameter, select the geodatabase </w:t>
-      </w:r>
-      <w:r>
-        <w:t>of data to be exported.</w:t>
+        <w:t xml:space="preserve">Double click the script titled “GDB to </w:t>
+      </w:r>
+      <w:proofErr w:type="spellStart"/>
+      <w:r>
+        <w:t>Shapefiles</w:t>
+      </w:r>
+      <w:proofErr w:type="spellEnd"/>
+      <w:r>
+        <w:t>.”</w:t>
       </w:r>
     </w:p>
     <w:p>
@@ -156,27 +162,13 @@
         <w:t xml:space="preserve">In the </w:t>
       </w:r>
       <w:r>
-        <w:t>“</w:t>
-      </w:r>
-      <w:r>
-        <w:t>Output</w:t>
-      </w:r>
-      <w:r>
-        <w:t xml:space="preserve"> Folder”</w:t>
-      </w:r>
-      <w:r>
-        <w:t xml:space="preserve"> parameter</w:t>
-      </w:r>
-      <w:r>
-        <w:t xml:space="preserve">, select the folder where you would like the </w:t>
-      </w:r>
-      <w:proofErr w:type="spellStart"/>
-      <w:r>
-        <w:t>shapefiles</w:t>
-      </w:r>
-      <w:proofErr w:type="spellEnd"/>
-      <w:r>
-        <w:t xml:space="preserve"> to be saved.</w:t>
+        <w:t>“Geodatabase”</w:t>
+      </w:r>
+      <w:r>
+        <w:t xml:space="preserve"> parameter, select the geodatabase </w:t>
+      </w:r>
+      <w:r>
+        <w:t>of data to be exported.</w:t>
       </w:r>
     </w:p>
     <w:p>
@@ -185,6 +177,116 @@
         <w:numPr>
           <w:ilvl w:val="0"/>
           <w:numId w:val="2"/>
+        </w:numPr>
+      </w:pPr>
+      <w:r>
+        <w:t xml:space="preserve">In the </w:t>
+      </w:r>
+      <w:r>
+        <w:t>“</w:t>
+      </w:r>
+      <w:r>
+        <w:t>Output</w:t>
+      </w:r>
+      <w:r>
+        <w:t xml:space="preserve"> Folder”</w:t>
+      </w:r>
+      <w:r>
+        <w:t xml:space="preserve"> parameter</w:t>
+      </w:r>
+      <w:r>
+        <w:t xml:space="preserve">, select the folder where you would like the </w:t>
+      </w:r>
+      <w:proofErr w:type="spellStart"/>
+      <w:r>
+        <w:t>shapefiles</w:t>
+      </w:r>
+      <w:proofErr w:type="spellEnd"/>
+      <w:r>
+        <w:t xml:space="preserve"> to be saved.</w:t>
+      </w:r>
+    </w:p>
+    <w:p>
+      <w:pPr>
+        <w:pStyle w:val="ListParagraph"/>
+        <w:numPr>
+          <w:ilvl w:val="0"/>
+          <w:numId w:val="2"/>
+        </w:numPr>
+      </w:pPr>
+      <w:r>
+        <w:t>Run the tool.</w:t>
+      </w:r>
+    </w:p>
+    <w:p>
+      <w:r>
+        <w:t>Running GDB 1.0 to 1.1:</w:t>
+      </w:r>
+      <w:bookmarkStart w:id="0" w:name="_GoBack"/>
+      <w:bookmarkEnd w:id="0"/>
+    </w:p>
+    <w:p>
+      <w:pPr>
+        <w:pStyle w:val="ListParagraph"/>
+        <w:numPr>
+          <w:ilvl w:val="0"/>
+          <w:numId w:val="4"/>
+        </w:numPr>
+      </w:pPr>
+      <w:r>
+        <w:t xml:space="preserve">Open </w:t>
+      </w:r>
+      <w:proofErr w:type="spellStart"/>
+      <w:r>
+        <w:t>ArcCatalog</w:t>
+      </w:r>
+      <w:proofErr w:type="spellEnd"/>
+      <w:r>
+        <w:t xml:space="preserve"> and navigate to the toolbox called “Kansas NG911 GIS tools”, expand the toolbox, then expand the toolset called “Conversion Tools.”</w:t>
+      </w:r>
+    </w:p>
+    <w:p>
+      <w:pPr>
+        <w:pStyle w:val="ListParagraph"/>
+        <w:numPr>
+          <w:ilvl w:val="0"/>
+          <w:numId w:val="4"/>
+        </w:numPr>
+      </w:pPr>
+      <w:r>
+        <w:t>Double click the script titled “Upgrade to GDB 1.1 Template.”</w:t>
+      </w:r>
+    </w:p>
+    <w:p>
+      <w:pPr>
+        <w:pStyle w:val="ListParagraph"/>
+        <w:numPr>
+          <w:ilvl w:val="0"/>
+          <w:numId w:val="4"/>
+        </w:numPr>
+      </w:pPr>
+      <w:r>
+        <w:t>In the “Existing Geodatabase” parameter, select your current geodatabase.</w:t>
+      </w:r>
+    </w:p>
+    <w:p>
+      <w:pPr>
+        <w:pStyle w:val="ListParagraph"/>
+        <w:numPr>
+          <w:ilvl w:val="0"/>
+          <w:numId w:val="4"/>
+        </w:numPr>
+      </w:pPr>
+      <w:r>
+        <w:t>In the “1.1 Template Geodatabase” parameter, select the 1.1 template geodatabase you have already downloaded. Be sure to check the projection of the geodatabase. This script will import the data directly into this geodatabase, so be prepared and make a copy if you like.</w:t>
+      </w:r>
+    </w:p>
+    <w:p>
+      <w:pPr>
+        <w:pStyle w:val="ListParagraph"/>
+        <w:numPr>
+          <w:ilvl w:val="0"/>
+          <w:numId w:val="4"/>
         </w:numPr>
       </w:pPr>
       <w:r>
@@ -355,6 +457,92 @@
     </w:lvl>
   </w:abstractNum>
   <w:abstractNum w:abstractNumId="1">
+    <w:nsid w:val="4DCB3200"/>
+    <w:multiLevelType w:val="hybridMultilevel"/>
+    <w:tmpl w:val="D3CCC2B0"/>
+    <w:lvl w:ilvl="0" w:tplc="0409000F">
+      <w:start w:val="1"/>
+      <w:numFmt w:val="decimal"/>
+      <w:lvlText w:val="%1."/>
+      <w:lvlJc w:val="left"/>
+      <w:pPr>
+        <w:ind w:left="720" w:hanging="360"/>
+      </w:pPr>
+    </w:lvl>
+    <w:lvl w:ilvl="1" w:tplc="04090019" w:tentative="1">
+      <w:start w:val="1"/>
+      <w:numFmt w:val="lowerLetter"/>
+      <w:lvlText w:val="%2."/>
+      <w:lvlJc w:val="left"/>
+      <w:pPr>
+        <w:ind w:left="1440" w:hanging="360"/>
+      </w:pPr>
+    </w:lvl>
+    <w:lvl w:ilvl="2" w:tplc="0409001B" w:tentative="1">
+      <w:start w:val="1"/>
+      <w:numFmt w:val="lowerRoman"/>
+      <w:lvlText w:val="%3."/>
+      <w:lvlJc w:val="right"/>
+      <w:pPr>
+        <w:ind w:left="2160" w:hanging="180"/>
+      </w:pPr>
+    </w:lvl>
+    <w:lvl w:ilvl="3" w:tplc="0409000F" w:tentative="1">
+      <w:start w:val="1"/>
+      <w:numFmt w:val="decimal"/>
+      <w:lvlText w:val="%4."/>
+      <w:lvlJc w:val="left"/>
+      <w:pPr>
+        <w:ind w:left="2880" w:hanging="360"/>
+      </w:pPr>
+    </w:lvl>
+    <w:lvl w:ilvl="4" w:tplc="04090019" w:tentative="1">
+      <w:start w:val="1"/>
+      <w:numFmt w:val="lowerLetter"/>
+      <w:lvlText w:val="%5."/>
+      <w:lvlJc w:val="left"/>
+      <w:pPr>
+        <w:ind w:left="3600" w:hanging="360"/>
+      </w:pPr>
+    </w:lvl>
+    <w:lvl w:ilvl="5" w:tplc="0409001B" w:tentative="1">
+      <w:start w:val="1"/>
+      <w:numFmt w:val="lowerRoman"/>
+      <w:lvlText w:val="%6."/>
+      <w:lvlJc w:val="right"/>
+      <w:pPr>
+        <w:ind w:left="4320" w:hanging="180"/>
+      </w:pPr>
+    </w:lvl>
+    <w:lvl w:ilvl="6" w:tplc="0409000F" w:tentative="1">
+      <w:start w:val="1"/>
+      <w:numFmt w:val="decimal"/>
+      <w:lvlText w:val="%7."/>
+      <w:lvlJc w:val="left"/>
+      <w:pPr>
+        <w:ind w:left="5040" w:hanging="360"/>
+      </w:pPr>
+    </w:lvl>
+    <w:lvl w:ilvl="7" w:tplc="04090019" w:tentative="1">
+      <w:start w:val="1"/>
+      <w:numFmt w:val="lowerLetter"/>
+      <w:lvlText w:val="%8."/>
+      <w:lvlJc w:val="left"/>
+      <w:pPr>
+        <w:ind w:left="5760" w:hanging="360"/>
+      </w:pPr>
+    </w:lvl>
+    <w:lvl w:ilvl="8" w:tplc="0409001B" w:tentative="1">
+      <w:start w:val="1"/>
+      <w:numFmt w:val="lowerRoman"/>
+      <w:lvlText w:val="%9."/>
+      <w:lvlJc w:val="right"/>
+      <w:pPr>
+        <w:ind w:left="6480" w:hanging="180"/>
+      </w:pPr>
+    </w:lvl>
+  </w:abstractNum>
+  <w:abstractNum w:abstractNumId="2">
     <w:nsid w:val="525840D9"/>
     <w:multiLevelType w:val="hybridMultilevel"/>
     <w:tmpl w:val="1D78E7C2"/>
@@ -440,7 +628,7 @@
       </w:pPr>
     </w:lvl>
   </w:abstractNum>
-  <w:abstractNum w:abstractNumId="2">
+  <w:abstractNum w:abstractNumId="3">
     <w:nsid w:val="7B554D92"/>
     <w:multiLevelType w:val="hybridMultilevel"/>
     <w:tmpl w:val="4D74E608"/>
@@ -554,13 +742,16 @@
     </w:lvl>
   </w:abstractNum>
   <w:num w:numId="1">
-    <w:abstractNumId w:val="2"/>
+    <w:abstractNumId w:val="3"/>
   </w:num>
   <w:num w:numId="2">
-    <w:abstractNumId w:val="1"/>
+    <w:abstractNumId w:val="2"/>
   </w:num>
   <w:num w:numId="3">
     <w:abstractNumId w:val="0"/>
+  </w:num>
+  <w:num w:numId="4">
+    <w:abstractNumId w:val="1"/>
   </w:num>
 </w:numbering>
 </file>

</xml_diff>

<commit_message>
TN & Topology New, Doc Updates
Added Check TN & Topology validation tools, updated documentation and
metadata.
</commit_message>
<xml_diff>
--- a/Doc/ConversionTools.docx
+++ b/Doc/ConversionTools.docx
@@ -31,23 +31,7 @@
     </w:p>
     <w:p>
       <w:r>
-        <w:t xml:space="preserve">Description for GDB to </w:t>
-      </w:r>
-      <w:proofErr w:type="spellStart"/>
-      <w:r>
-        <w:t>Shapefiles</w:t>
-      </w:r>
-      <w:proofErr w:type="spellEnd"/>
-      <w:r>
-        <w:t xml:space="preserve">: converts all feature classes in the NG911 dataset of a NG911 geodatabase into </w:t>
-      </w:r>
-      <w:proofErr w:type="spellStart"/>
-      <w:r>
-        <w:t>shapefiles</w:t>
-      </w:r>
-      <w:proofErr w:type="spellEnd"/>
-      <w:r>
-        <w:t xml:space="preserve"> and converts the road alias table to a DBF.</w:t>
+        <w:t>Description for GDB to Shapefiles: converts all feature classes in the NG911 dataset of a NG911 geodatabase into shapefiles and converts the road alias table to a DBF.</w:t>
       </w:r>
     </w:p>
     <w:p>
@@ -87,15 +71,7 @@
     </w:p>
     <w:p>
       <w:r>
-        <w:t xml:space="preserve">Running GDB to </w:t>
-      </w:r>
-      <w:proofErr w:type="spellStart"/>
-      <w:r>
-        <w:t>Shapefile</w:t>
-      </w:r>
-      <w:proofErr w:type="spellEnd"/>
-      <w:r>
-        <w:t>:</w:t>
+        <w:t>Running GDB to Shapefile:</w:t>
       </w:r>
     </w:p>
     <w:p>
@@ -107,18 +83,10 @@
         </w:numPr>
       </w:pPr>
       <w:r>
-        <w:t xml:space="preserve">Open </w:t>
-      </w:r>
-      <w:proofErr w:type="spellStart"/>
-      <w:r>
-        <w:t>ArcCa</w:t>
-      </w:r>
-      <w:r>
-        <w:t>talog</w:t>
-      </w:r>
-      <w:proofErr w:type="spellEnd"/>
-      <w:r>
-        <w:t xml:space="preserve"> and navigate to the toolbox called “Kansas NG911 GIS Tools”, expand the toolbox, then expand the toolset called “</w:t>
+        <w:t>Open ArcCa</w:t>
+      </w:r>
+      <w:r>
+        <w:t>talog and navigate to the toolbox called “Kansas NG911 GIS Tools”, expand the toolbox, then expand the toolset called “</w:t>
       </w:r>
       <w:r>
         <w:t>Conversion</w:t>
@@ -139,15 +107,7 @@
         </w:numPr>
       </w:pPr>
       <w:r>
-        <w:t xml:space="preserve">Double click the script titled “GDB to </w:t>
-      </w:r>
-      <w:proofErr w:type="spellStart"/>
-      <w:r>
-        <w:t>Shapefiles</w:t>
-      </w:r>
-      <w:proofErr w:type="spellEnd"/>
-      <w:r>
-        <w:t>.”</w:t>
+        <w:t>Double click the script titled “GDB to Shapefiles.”</w:t>
       </w:r>
     </w:p>
     <w:p>
@@ -195,15 +155,7 @@
         <w:t xml:space="preserve"> parameter</w:t>
       </w:r>
       <w:r>
-        <w:t xml:space="preserve">, select the folder where you would like the </w:t>
-      </w:r>
-      <w:proofErr w:type="spellStart"/>
-      <w:r>
-        <w:t>shapefiles</w:t>
-      </w:r>
-      <w:proofErr w:type="spellEnd"/>
-      <w:r>
-        <w:t xml:space="preserve"> to be saved.</w:t>
+        <w:t>, select the folder where you would like the shapefiles to be saved.</w:t>
       </w:r>
     </w:p>
     <w:p>
@@ -232,15 +184,7 @@
         </w:numPr>
       </w:pPr>
       <w:r>
-        <w:t xml:space="preserve">Open </w:t>
-      </w:r>
-      <w:proofErr w:type="spellStart"/>
-      <w:r>
-        <w:t>ArcCatalog</w:t>
-      </w:r>
-      <w:proofErr w:type="spellEnd"/>
-      <w:r>
-        <w:t xml:space="preserve"> and navigate to the toolbox called “Kansas NG911 GIS tools”, expand the toolbox, then expand the toolset called “Conversion Tools.”</w:t>
+        <w:t>Open ArcCatalog and navigate to the toolbox called “Kansas NG911 GIS tools”, expand the toolbox, then expand the toolset called “Conversion Tools.”</w:t>
       </w:r>
     </w:p>
     <w:p>
@@ -298,7 +242,15 @@
     </w:p>
     <w:p>
       <w:r>
-        <w:t xml:space="preserve">For issues or questions, please contact Kristen Jordan with the Kansas Data Access and Support Center. </w:t>
+        <w:t>For issues or questions, please contact Kristen Jordan</w:t>
+      </w:r>
+      <w:r>
+        <w:t>-Koenig</w:t>
+      </w:r>
+      <w:bookmarkStart w:id="0" w:name="_GoBack"/>
+      <w:bookmarkEnd w:id="0"/>
+      <w:r>
+        <w:t xml:space="preserve"> with the Kansas Data Access and Support Center. </w:t>
       </w:r>
       <w:r>
         <w:t>Email Kristen at</w:t>
@@ -318,32 +270,16 @@
         <w:t xml:space="preserve"> and</w:t>
       </w:r>
       <w:r>
-        <w:t xml:space="preserve"> please include in the email which script you were running, any error messages, and a zipped copy of your geodatabase (change the file extension from zip to </w:t>
-      </w:r>
-      <w:proofErr w:type="spellStart"/>
-      <w:r>
-        <w:t>piz</w:t>
-      </w:r>
-      <w:proofErr w:type="spellEnd"/>
-      <w:r>
-        <w:t xml:space="preserve"> so it gets through the email server).</w:t>
-      </w:r>
-    </w:p>
-    <w:p>
-      <w:r>
-        <w:t xml:space="preserve">Disclaimer: </w:t>
-      </w:r>
-      <w:r>
-        <w:t xml:space="preserve">The Kansas NG9-1-1 GIS Toolbox is provided by the Kansas 911 Coordinating Council, Kansas GIS Policy Board’s Data Access &amp; Support Center (DASC), and associated contributors "as is" and any express or implied warranties, including, but not limited to, the implied warranties of merchantability and fitness for a particular purpose are disclaimed.  In no event shall the Kansas 911 Coordinating Council, DASC, or associated contributors be liable for any direct, indirect, incidental, special, exemplary, </w:t>
+        <w:t xml:space="preserve"> please include in the email which script you were running, any error messages, and a zipped copy of your geodatabase (change the file extension from zip to piz so it gets through the email server).</w:t>
+      </w:r>
+    </w:p>
+    <w:p>
+      <w:r>
+        <w:t xml:space="preserve">Disclaimer: The Kansas NG9-1-1 GIS Toolbox is provided by the Kansas 911 Coordinating Council, Kansas GIS Policy Board’s Data Access &amp; Support Center (DASC), and associated contributors "as is" and any express or implied warranties, including, but not limited to, the implied warranties of merchantability and fitness for a particular purpose are disclaimed.  In no event shall the Kansas 911 Coordinating Council, DASC, or associated contributors be liable for any direct, indirect, incidental, special, exemplary, </w:t>
       </w:r>
       <w:r>
         <w:lastRenderedPageBreak/>
-        <w:t>or consequential damages (including, but not limited to, procurement of substitute goods or</w:t>
-      </w:r>
-      <w:bookmarkStart w:id="0" w:name="_GoBack"/>
-      <w:bookmarkEnd w:id="0"/>
-      <w:r>
-        <w:t xml:space="preserve"> services; loss of use, data, or profits; or business interruption) however caused and on any theory of liability, whether in contract, strict liability, or tort (including negligence or otherwise) arising in any way out of the use of this software, even if advised of the possibility of such damage.</w:t>
+        <w:t>or consequential damages (including, but not limited to, procurement of substitute goods or services; loss of use, data, or profits; or business interruption) however caused and on any theory of liability, whether in contract, strict liability, or tort (including negligence or otherwise) arising in any way out of the use of this software, even if advised of the possibility of such damage.</w:t>
       </w:r>
     </w:p>
     <w:p/>

</xml_diff>